<commit_message>
Agregue mi mail, coloque la paleta de colores, la fuente utilizada, agregue la web desde donde se consume la API entre otros cambios al word para presentar (#4)
</commit_message>
<xml_diff>
--- a/Codo a Codo Travel TPO.docx
+++ b/Codo a Codo Travel TPO.docx
@@ -1,6 +1,6 @@
 
 <file path=word/document.xml><?xml version="1.0" encoding="utf-8"?>
-<w:document xmlns:wpc="http://schemas.microsoft.com/office/word/2010/wordprocessingCanvas" xmlns:mc="http://schemas.openxmlformats.org/markup-compatibility/2006" xmlns:o="urn:schemas-microsoft-com:office:office" xmlns:r="http://schemas.openxmlformats.org/officeDocument/2006/relationships" xmlns:m="http://schemas.openxmlformats.org/officeDocument/2006/math" xmlns:v="urn:schemas-microsoft-com:vml" xmlns:wp14="http://schemas.microsoft.com/office/word/2010/wordprocessingDrawing" xmlns:wp="http://schemas.openxmlformats.org/drawingml/2006/wordprocessingDrawing" xmlns:w10="urn:schemas-microsoft-com:office:word" xmlns:w="http://schemas.openxmlformats.org/wordprocessingml/2006/main" xmlns:w14="http://schemas.microsoft.com/office/word/2010/wordml" xmlns:w15="http://schemas.microsoft.com/office/word/2012/wordml" xmlns:wpg="http://schemas.microsoft.com/office/word/2010/wordprocessingGroup" xmlns:wpi="http://schemas.microsoft.com/office/word/2010/wordprocessingInk" xmlns:wne="http://schemas.microsoft.com/office/word/2006/wordml" xmlns:wps="http://schemas.microsoft.com/office/word/2010/wordprocessingShape" mc:Ignorable="w14 w15 wp14">
+<w:document xmlns:wpc="http://schemas.microsoft.com/office/word/2010/wordprocessingCanvas" xmlns:cx="http://schemas.microsoft.com/office/drawing/2014/chartex" xmlns:cx1="http://schemas.microsoft.com/office/drawing/2015/9/8/chartex" xmlns:cx2="http://schemas.microsoft.com/office/drawing/2015/10/21/chartex" xmlns:cx3="http://schemas.microsoft.com/office/drawing/2016/5/9/chartex" xmlns:cx4="http://schemas.microsoft.com/office/drawing/2016/5/10/chartex" xmlns:cx5="http://schemas.microsoft.com/office/drawing/2016/5/11/chartex" xmlns:cx6="http://schemas.microsoft.com/office/drawing/2016/5/12/chartex" xmlns:cx7="http://schemas.microsoft.com/office/drawing/2016/5/13/chartex" xmlns:cx8="http://schemas.microsoft.com/office/drawing/2016/5/14/chartex" xmlns:mc="http://schemas.openxmlformats.org/markup-compatibility/2006" xmlns:aink="http://schemas.microsoft.com/office/drawing/2016/ink" xmlns:am3d="http://schemas.microsoft.com/office/drawing/2017/model3d" xmlns:o="urn:schemas-microsoft-com:office:office" xmlns:oel="http://schemas.microsoft.com/office/2019/extlst" xmlns:r="http://schemas.openxmlformats.org/officeDocument/2006/relationships" xmlns:m="http://schemas.openxmlformats.org/officeDocument/2006/math" xmlns:v="urn:schemas-microsoft-com:vml" xmlns:wp14="http://schemas.microsoft.com/office/word/2010/wordprocessingDrawing" xmlns:wp="http://schemas.openxmlformats.org/drawingml/2006/wordprocessingDrawing" xmlns:w10="urn:schemas-microsoft-com:office:word" xmlns:w="http://schemas.openxmlformats.org/wordprocessingml/2006/main" xmlns:w14="http://schemas.microsoft.com/office/word/2010/wordml" xmlns:w15="http://schemas.microsoft.com/office/word/2012/wordml" xmlns:w16cex="http://schemas.microsoft.com/office/word/2018/wordml/cex" xmlns:w16cid="http://schemas.microsoft.com/office/word/2016/wordml/cid" xmlns:w16="http://schemas.microsoft.com/office/word/2018/wordml" xmlns:w16sdtdh="http://schemas.microsoft.com/office/word/2020/wordml/sdtdatahash" xmlns:w16se="http://schemas.microsoft.com/office/word/2015/wordml/symex" xmlns:wpg="http://schemas.microsoft.com/office/word/2010/wordprocessingGroup" xmlns:wpi="http://schemas.microsoft.com/office/word/2010/wordprocessingInk" xmlns:wne="http://schemas.microsoft.com/office/word/2006/wordml" xmlns:wps="http://schemas.microsoft.com/office/word/2010/wordprocessingShape" mc:Ignorable="w14 w15 w16se w16cid w16 w16cex w16sdtdh wp14">
   <w:body>
     <w:p>
       <w:pPr>
@@ -18,162 +18,112 @@
           <w:lang w:eastAsia="es-AR"/>
         </w:rPr>
       </w:pPr>
-      <w:r>
-        <w:rPr>
-          <w:rFonts w:ascii="Segoe UI" w:eastAsia="Times New Roman" w:hAnsi="Segoe UI" w:cs="Segoe UI"/>
-          <w:b/>
-          <w:bCs/>
-          <w:color w:val="1F2328"/>
-          <w:kern w:val="36"/>
-          <w:sz w:val="48"/>
-          <w:szCs w:val="48"/>
-          <w:lang w:eastAsia="es-AR"/>
-        </w:rPr>
-        <w:fldChar w:fldCharType="begin"/>
-      </w:r>
-      <w:r>
-        <w:rPr>
-          <w:rFonts w:ascii="Segoe UI" w:eastAsia="Times New Roman" w:hAnsi="Segoe UI" w:cs="Segoe UI"/>
-          <w:b/>
-          <w:bCs/>
-          <w:color w:val="1F2328"/>
-          <w:kern w:val="36"/>
-          <w:sz w:val="48"/>
-          <w:szCs w:val="48"/>
-          <w:lang w:eastAsia="es-AR"/>
-        </w:rPr>
-        <w:instrText xml:space="preserve"> HYPERLINK "https://github.com/Inyourbody/codoacodotravel" \l "codoacodotravel" </w:instrText>
-      </w:r>
-      <w:r>
-        <w:rPr>
-          <w:rFonts w:ascii="Segoe UI" w:eastAsia="Times New Roman" w:hAnsi="Segoe UI" w:cs="Segoe UI"/>
-          <w:b/>
-          <w:bCs/>
-          <w:color w:val="1F2328"/>
-          <w:kern w:val="36"/>
-          <w:sz w:val="48"/>
-          <w:szCs w:val="48"/>
-          <w:lang w:eastAsia="es-AR"/>
-        </w:rPr>
-        <w:fldChar w:fldCharType="separate"/>
-      </w:r>
-      <w:r>
-        <w:rPr>
-          <w:rFonts w:ascii="Segoe UI" w:eastAsia="Times New Roman" w:hAnsi="Segoe UI" w:cs="Segoe UI"/>
-          <w:b/>
-          <w:bCs/>
-          <w:color w:val="0000FF"/>
-          <w:kern w:val="36"/>
-          <w:sz w:val="48"/>
-          <w:szCs w:val="48"/>
-          <w:lang w:eastAsia="es-AR"/>
-        </w:rPr>
-        <w:t>C</w:t>
-      </w:r>
-      <w:r>
-        <w:rPr>
-          <w:rFonts w:ascii="Segoe UI" w:eastAsia="Times New Roman" w:hAnsi="Segoe UI" w:cs="Segoe UI"/>
-          <w:b/>
-          <w:bCs/>
-          <w:color w:val="0000FF"/>
-          <w:kern w:val="36"/>
-          <w:sz w:val="48"/>
-          <w:szCs w:val="48"/>
-          <w:lang w:eastAsia="es-AR"/>
-        </w:rPr>
-        <w:t>odo</w:t>
-      </w:r>
-      <w:r>
-        <w:rPr>
-          <w:rFonts w:ascii="Segoe UI" w:eastAsia="Times New Roman" w:hAnsi="Segoe UI" w:cs="Segoe UI"/>
-          <w:b/>
-          <w:bCs/>
-          <w:color w:val="0000FF"/>
-          <w:kern w:val="36"/>
-          <w:sz w:val="48"/>
-          <w:szCs w:val="48"/>
-          <w:lang w:eastAsia="es-AR"/>
-        </w:rPr>
-        <w:t xml:space="preserve"> </w:t>
-      </w:r>
-      <w:r>
-        <w:rPr>
-          <w:rFonts w:ascii="Segoe UI" w:eastAsia="Times New Roman" w:hAnsi="Segoe UI" w:cs="Segoe UI"/>
-          <w:b/>
-          <w:bCs/>
-          <w:color w:val="0000FF"/>
-          <w:kern w:val="36"/>
-          <w:sz w:val="48"/>
-          <w:szCs w:val="48"/>
-          <w:lang w:eastAsia="es-AR"/>
-        </w:rPr>
-        <w:t>a</w:t>
-      </w:r>
-      <w:r>
-        <w:rPr>
-          <w:rFonts w:ascii="Segoe UI" w:eastAsia="Times New Roman" w:hAnsi="Segoe UI" w:cs="Segoe UI"/>
-          <w:b/>
-          <w:bCs/>
-          <w:color w:val="0000FF"/>
-          <w:kern w:val="36"/>
-          <w:sz w:val="48"/>
-          <w:szCs w:val="48"/>
-          <w:lang w:eastAsia="es-AR"/>
-        </w:rPr>
-        <w:t xml:space="preserve"> C</w:t>
-      </w:r>
-      <w:r>
-        <w:rPr>
-          <w:rFonts w:ascii="Segoe UI" w:eastAsia="Times New Roman" w:hAnsi="Segoe UI" w:cs="Segoe UI"/>
-          <w:b/>
-          <w:bCs/>
-          <w:color w:val="0000FF"/>
-          <w:kern w:val="36"/>
-          <w:sz w:val="48"/>
-          <w:szCs w:val="48"/>
-          <w:lang w:eastAsia="es-AR"/>
-        </w:rPr>
-        <w:t>odo</w:t>
-      </w:r>
-      <w:r>
-        <w:rPr>
-          <w:rFonts w:ascii="Segoe UI" w:eastAsia="Times New Roman" w:hAnsi="Segoe UI" w:cs="Segoe UI"/>
-          <w:b/>
-          <w:bCs/>
-          <w:color w:val="0000FF"/>
-          <w:kern w:val="36"/>
-          <w:sz w:val="48"/>
-          <w:szCs w:val="48"/>
-          <w:lang w:eastAsia="es-AR"/>
-        </w:rPr>
-        <w:t xml:space="preserve"> T</w:t>
-      </w:r>
-      <w:r>
-        <w:rPr>
-          <w:rFonts w:ascii="Segoe UI" w:eastAsia="Times New Roman" w:hAnsi="Segoe UI" w:cs="Segoe UI"/>
-          <w:b/>
-          <w:bCs/>
-          <w:color w:val="0000FF"/>
-          <w:kern w:val="36"/>
-          <w:sz w:val="48"/>
-          <w:szCs w:val="48"/>
-          <w:lang w:eastAsia="es-AR"/>
-        </w:rPr>
-        <w:t>ravel</w:t>
-      </w:r>
-      <w:r>
-        <w:rPr>
-          <w:rFonts w:ascii="Segoe UI" w:eastAsia="Times New Roman" w:hAnsi="Segoe UI" w:cs="Segoe UI"/>
-          <w:b/>
-          <w:bCs/>
-          <w:color w:val="1F2328"/>
-          <w:kern w:val="36"/>
-          <w:sz w:val="48"/>
-          <w:szCs w:val="48"/>
-          <w:lang w:eastAsia="es-AR"/>
-        </w:rPr>
-        <w:fldChar w:fldCharType="end"/>
-      </w:r>
+      <w:hyperlink r:id="rId5" w:anchor="codoacodotravel" w:history="1">
+        <w:r>
+          <w:rPr>
+            <w:rFonts w:ascii="Segoe UI" w:eastAsia="Times New Roman" w:hAnsi="Segoe UI" w:cs="Segoe UI"/>
+            <w:b/>
+            <w:bCs/>
+            <w:color w:val="0000FF"/>
+            <w:kern w:val="36"/>
+            <w:sz w:val="48"/>
+            <w:szCs w:val="48"/>
+            <w:lang w:eastAsia="es-AR"/>
+          </w:rPr>
+          <w:t>C</w:t>
+        </w:r>
+        <w:r>
+          <w:rPr>
+            <w:rFonts w:ascii="Segoe UI" w:eastAsia="Times New Roman" w:hAnsi="Segoe UI" w:cs="Segoe UI"/>
+            <w:b/>
+            <w:bCs/>
+            <w:color w:val="0000FF"/>
+            <w:kern w:val="36"/>
+            <w:sz w:val="48"/>
+            <w:szCs w:val="48"/>
+            <w:lang w:eastAsia="es-AR"/>
+          </w:rPr>
+          <w:t>odo</w:t>
+        </w:r>
+        <w:r>
+          <w:rPr>
+            <w:rFonts w:ascii="Segoe UI" w:eastAsia="Times New Roman" w:hAnsi="Segoe UI" w:cs="Segoe UI"/>
+            <w:b/>
+            <w:bCs/>
+            <w:color w:val="0000FF"/>
+            <w:kern w:val="36"/>
+            <w:sz w:val="48"/>
+            <w:szCs w:val="48"/>
+            <w:lang w:eastAsia="es-AR"/>
+          </w:rPr>
+          <w:t xml:space="preserve"> </w:t>
+        </w:r>
+        <w:r>
+          <w:rPr>
+            <w:rFonts w:ascii="Segoe UI" w:eastAsia="Times New Roman" w:hAnsi="Segoe UI" w:cs="Segoe UI"/>
+            <w:b/>
+            <w:bCs/>
+            <w:color w:val="0000FF"/>
+            <w:kern w:val="36"/>
+            <w:sz w:val="48"/>
+            <w:szCs w:val="48"/>
+            <w:lang w:eastAsia="es-AR"/>
+          </w:rPr>
+          <w:t>a</w:t>
+        </w:r>
+        <w:r>
+          <w:rPr>
+            <w:rFonts w:ascii="Segoe UI" w:eastAsia="Times New Roman" w:hAnsi="Segoe UI" w:cs="Segoe UI"/>
+            <w:b/>
+            <w:bCs/>
+            <w:color w:val="0000FF"/>
+            <w:kern w:val="36"/>
+            <w:sz w:val="48"/>
+            <w:szCs w:val="48"/>
+            <w:lang w:eastAsia="es-AR"/>
+          </w:rPr>
+          <w:t xml:space="preserve"> C</w:t>
+        </w:r>
+        <w:r>
+          <w:rPr>
+            <w:rFonts w:ascii="Segoe UI" w:eastAsia="Times New Roman" w:hAnsi="Segoe UI" w:cs="Segoe UI"/>
+            <w:b/>
+            <w:bCs/>
+            <w:color w:val="0000FF"/>
+            <w:kern w:val="36"/>
+            <w:sz w:val="48"/>
+            <w:szCs w:val="48"/>
+            <w:lang w:eastAsia="es-AR"/>
+          </w:rPr>
+          <w:t>odo</w:t>
+        </w:r>
+        <w:r>
+          <w:rPr>
+            <w:rFonts w:ascii="Segoe UI" w:eastAsia="Times New Roman" w:hAnsi="Segoe UI" w:cs="Segoe UI"/>
+            <w:b/>
+            <w:bCs/>
+            <w:color w:val="0000FF"/>
+            <w:kern w:val="36"/>
+            <w:sz w:val="48"/>
+            <w:szCs w:val="48"/>
+            <w:lang w:eastAsia="es-AR"/>
+          </w:rPr>
+          <w:t xml:space="preserve"> T</w:t>
+        </w:r>
+        <w:r>
+          <w:rPr>
+            <w:rFonts w:ascii="Segoe UI" w:eastAsia="Times New Roman" w:hAnsi="Segoe UI" w:cs="Segoe UI"/>
+            <w:b/>
+            <w:bCs/>
+            <w:color w:val="0000FF"/>
+            <w:kern w:val="36"/>
+            <w:sz w:val="48"/>
+            <w:szCs w:val="48"/>
+            <w:lang w:eastAsia="es-AR"/>
+          </w:rPr>
+          <w:t>ravel</w:t>
+        </w:r>
+      </w:hyperlink>
     </w:p>
     <w:p>
       <w:pPr>
@@ -417,7 +367,17 @@
           <w:szCs w:val="24"/>
           <w:lang w:eastAsia="es-AR"/>
         </w:rPr>
-        <w:t xml:space="preserve"> ● Inicio </w:t>
+        <w:t xml:space="preserve">● </w:t>
+      </w:r>
+      <w:r>
+        <w:rPr>
+          <w:rFonts w:ascii="Segoe UI" w:eastAsia="Times New Roman" w:hAnsi="Segoe UI" w:cs="Segoe UI"/>
+          <w:color w:val="1F2328"/>
+          <w:sz w:val="24"/>
+          <w:szCs w:val="24"/>
+          <w:lang w:eastAsia="es-AR"/>
+        </w:rPr>
+        <w:t>Header</w:t>
       </w:r>
     </w:p>
     <w:p>
@@ -441,7 +401,17 @@
           <w:szCs w:val="24"/>
           <w:lang w:eastAsia="es-AR"/>
         </w:rPr>
-        <w:t xml:space="preserve">● Novedades </w:t>
+        <w:t>●</w:t>
+      </w:r>
+      <w:r>
+        <w:rPr>
+          <w:rFonts w:ascii="Segoe UI" w:eastAsia="Times New Roman" w:hAnsi="Segoe UI" w:cs="Segoe UI"/>
+          <w:color w:val="1F2328"/>
+          <w:sz w:val="24"/>
+          <w:szCs w:val="24"/>
+          <w:lang w:eastAsia="es-AR"/>
+        </w:rPr>
+        <w:t xml:space="preserve"> Sección “Salidas grupales”</w:t>
       </w:r>
     </w:p>
     <w:p>
@@ -465,7 +435,37 @@
           <w:szCs w:val="24"/>
           <w:lang w:eastAsia="es-AR"/>
         </w:rPr>
-        <w:t xml:space="preserve">● Reseñas </w:t>
+        <w:t xml:space="preserve">● </w:t>
+      </w:r>
+      <w:r>
+        <w:rPr>
+          <w:rFonts w:ascii="Segoe UI" w:eastAsia="Times New Roman" w:hAnsi="Segoe UI" w:cs="Segoe UI"/>
+          <w:color w:val="1F2328"/>
+          <w:sz w:val="24"/>
+          <w:szCs w:val="24"/>
+          <w:lang w:eastAsia="es-AR"/>
+        </w:rPr>
+        <w:t>Sección “</w:t>
+      </w:r>
+      <w:r>
+        <w:rPr>
+          <w:rFonts w:ascii="Segoe UI" w:eastAsia="Times New Roman" w:hAnsi="Segoe UI" w:cs="Segoe UI"/>
+          <w:color w:val="1F2328"/>
+          <w:sz w:val="24"/>
+          <w:szCs w:val="24"/>
+          <w:lang w:eastAsia="es-AR"/>
+        </w:rPr>
+        <w:t>Novedades</w:t>
+      </w:r>
+      <w:r>
+        <w:rPr>
+          <w:rFonts w:ascii="Segoe UI" w:eastAsia="Times New Roman" w:hAnsi="Segoe UI" w:cs="Segoe UI"/>
+          <w:color w:val="1F2328"/>
+          <w:sz w:val="24"/>
+          <w:szCs w:val="24"/>
+          <w:lang w:eastAsia="es-AR"/>
+        </w:rPr>
+        <w:t>”</w:t>
       </w:r>
     </w:p>
     <w:p>
@@ -489,6 +489,70 @@
           <w:szCs w:val="24"/>
           <w:lang w:eastAsia="es-AR"/>
         </w:rPr>
+        <w:t xml:space="preserve">● </w:t>
+      </w:r>
+      <w:r>
+        <w:rPr>
+          <w:rFonts w:ascii="Segoe UI" w:eastAsia="Times New Roman" w:hAnsi="Segoe UI" w:cs="Segoe UI"/>
+          <w:color w:val="1F2328"/>
+          <w:sz w:val="24"/>
+          <w:szCs w:val="24"/>
+          <w:lang w:eastAsia="es-AR"/>
+        </w:rPr>
+        <w:t>Sección “</w:t>
+      </w:r>
+      <w:r>
+        <w:rPr>
+          <w:rFonts w:ascii="Segoe UI" w:eastAsia="Times New Roman" w:hAnsi="Segoe UI" w:cs="Segoe UI"/>
+          <w:color w:val="1F2328"/>
+          <w:sz w:val="24"/>
+          <w:szCs w:val="24"/>
+          <w:lang w:eastAsia="es-AR"/>
+        </w:rPr>
+        <w:t>Reseñas</w:t>
+      </w:r>
+      <w:r>
+        <w:rPr>
+          <w:rFonts w:ascii="Segoe UI" w:eastAsia="Times New Roman" w:hAnsi="Segoe UI" w:cs="Segoe UI"/>
+          <w:color w:val="1F2328"/>
+          <w:sz w:val="24"/>
+          <w:szCs w:val="24"/>
+          <w:lang w:eastAsia="es-AR"/>
+        </w:rPr>
+        <w:t>”</w:t>
+      </w:r>
+      <w:r>
+        <w:rPr>
+          <w:rFonts w:ascii="Segoe UI" w:eastAsia="Times New Roman" w:hAnsi="Segoe UI" w:cs="Segoe UI"/>
+          <w:color w:val="1F2328"/>
+          <w:sz w:val="24"/>
+          <w:szCs w:val="24"/>
+          <w:lang w:eastAsia="es-AR"/>
+        </w:rPr>
+        <w:t xml:space="preserve"> </w:t>
+      </w:r>
+    </w:p>
+    <w:p>
+      <w:pPr>
+        <w:shd w:val="clear" w:color="auto" w:fill="FFFFFF"/>
+        <w:spacing w:before="240" w:after="240" w:line="240" w:lineRule="auto"/>
+        <w:ind w:left="720"/>
+        <w:rPr>
+          <w:rFonts w:ascii="Segoe UI" w:eastAsia="Times New Roman" w:hAnsi="Segoe UI" w:cs="Segoe UI"/>
+          <w:color w:val="1F2328"/>
+          <w:sz w:val="24"/>
+          <w:szCs w:val="24"/>
+          <w:lang w:eastAsia="es-AR"/>
+        </w:rPr>
+      </w:pPr>
+      <w:r>
+        <w:rPr>
+          <w:rFonts w:ascii="Segoe UI" w:eastAsia="Times New Roman" w:hAnsi="Segoe UI" w:cs="Segoe UI"/>
+          <w:color w:val="1F2328"/>
+          <w:sz w:val="24"/>
+          <w:szCs w:val="24"/>
+          <w:lang w:eastAsia="es-AR"/>
+        </w:rPr>
         <w:t xml:space="preserve">● Pie de página </w:t>
       </w:r>
     </w:p>
@@ -513,8 +577,42 @@
           <w:szCs w:val="24"/>
           <w:lang w:eastAsia="es-AR"/>
         </w:rPr>
-        <w:t>● Contacto</w:t>
-      </w:r>
+        <w:t xml:space="preserve">● </w:t>
+      </w:r>
+      <w:r>
+        <w:rPr>
+          <w:rFonts w:ascii="Segoe UI" w:eastAsia="Times New Roman" w:hAnsi="Segoe UI" w:cs="Segoe UI"/>
+          <w:color w:val="1F2328"/>
+          <w:sz w:val="24"/>
+          <w:szCs w:val="24"/>
+          <w:lang w:eastAsia="es-AR"/>
+        </w:rPr>
+        <w:t>Form de c</w:t>
+      </w:r>
+      <w:r>
+        <w:rPr>
+          <w:rFonts w:ascii="Segoe UI" w:eastAsia="Times New Roman" w:hAnsi="Segoe UI" w:cs="Segoe UI"/>
+          <w:color w:val="1F2328"/>
+          <w:sz w:val="24"/>
+          <w:szCs w:val="24"/>
+          <w:lang w:eastAsia="es-AR"/>
+        </w:rPr>
+        <w:t>ontacto</w:t>
+      </w:r>
+    </w:p>
+    <w:p>
+      <w:pPr>
+        <w:shd w:val="clear" w:color="auto" w:fill="FFFFFF"/>
+        <w:spacing w:before="240" w:after="240" w:line="240" w:lineRule="auto"/>
+        <w:ind w:left="720"/>
+        <w:rPr>
+          <w:rFonts w:ascii="Segoe UI" w:eastAsia="Times New Roman" w:hAnsi="Segoe UI" w:cs="Segoe UI"/>
+          <w:color w:val="1F2328"/>
+          <w:sz w:val="24"/>
+          <w:szCs w:val="24"/>
+          <w:lang w:eastAsia="es-AR"/>
+        </w:rPr>
+      </w:pPr>
     </w:p>
     <w:p>
       <w:pPr>
@@ -588,7 +686,127 @@
           <w:szCs w:val="24"/>
           <w:lang w:eastAsia="es-AR"/>
         </w:rPr>
-        <w:t>● Colores: Blanco, Negro, Rosa y tonos de gris. </w:t>
+        <w:t xml:space="preserve">● </w:t>
+      </w:r>
+      <w:r>
+        <w:rPr>
+          <w:rFonts w:ascii="Segoe UI" w:eastAsia="Times New Roman" w:hAnsi="Segoe UI" w:cs="Segoe UI"/>
+          <w:color w:val="1F2328"/>
+          <w:sz w:val="24"/>
+          <w:szCs w:val="24"/>
+          <w:lang w:eastAsia="es-AR"/>
+        </w:rPr>
+        <w:t>Paleta de c</w:t>
+      </w:r>
+      <w:r>
+        <w:rPr>
+          <w:rFonts w:ascii="Segoe UI" w:eastAsia="Times New Roman" w:hAnsi="Segoe UI" w:cs="Segoe UI"/>
+          <w:color w:val="1F2328"/>
+          <w:sz w:val="24"/>
+          <w:szCs w:val="24"/>
+          <w:lang w:eastAsia="es-AR"/>
+        </w:rPr>
+        <w:t xml:space="preserve">olores: </w:t>
+      </w:r>
+      <w:r>
+        <w:rPr>
+          <w:rFonts w:ascii="Segoe UI" w:eastAsia="Times New Roman" w:hAnsi="Segoe UI" w:cs="Segoe UI"/>
+          <w:color w:val="1F2328"/>
+          <w:sz w:val="24"/>
+          <w:szCs w:val="24"/>
+          <w:lang w:eastAsia="es-AR"/>
+        </w:rPr>
+        <w:t>#FFFFFF</w:t>
+      </w:r>
+      <w:r>
+        <w:rPr>
+          <w:rFonts w:ascii="Segoe UI" w:eastAsia="Times New Roman" w:hAnsi="Segoe UI" w:cs="Segoe UI"/>
+          <w:color w:val="1F2328"/>
+          <w:sz w:val="24"/>
+          <w:szCs w:val="24"/>
+          <w:lang w:eastAsia="es-AR"/>
+        </w:rPr>
+        <w:t xml:space="preserve">, </w:t>
+      </w:r>
+      <w:r>
+        <w:rPr>
+          <w:rFonts w:ascii="Segoe UI" w:eastAsia="Times New Roman" w:hAnsi="Segoe UI" w:cs="Segoe UI"/>
+          <w:color w:val="1F2328"/>
+          <w:sz w:val="24"/>
+          <w:szCs w:val="24"/>
+          <w:lang w:eastAsia="es-AR"/>
+        </w:rPr>
+        <w:t>#000000</w:t>
+      </w:r>
+      <w:r>
+        <w:rPr>
+          <w:rFonts w:ascii="Segoe UI" w:eastAsia="Times New Roman" w:hAnsi="Segoe UI" w:cs="Segoe UI"/>
+          <w:color w:val="1F2328"/>
+          <w:sz w:val="24"/>
+          <w:szCs w:val="24"/>
+          <w:lang w:eastAsia="es-AR"/>
+        </w:rPr>
+        <w:t xml:space="preserve">, </w:t>
+      </w:r>
+      <w:r>
+        <w:rPr>
+          <w:rFonts w:ascii="Segoe UI" w:hAnsi="Segoe UI" w:cs="Segoe UI"/>
+          <w:color w:val="202124"/>
+          <w:sz w:val="24"/>
+          <w:szCs w:val="24"/>
+          <w:shd w:val="clear" w:color="auto" w:fill="FFFFFF"/>
+        </w:rPr>
+        <w:t>#DF3385</w:t>
+      </w:r>
+      <w:r>
+        <w:rPr>
+          <w:rFonts w:ascii="Segoe UI" w:eastAsia="Times New Roman" w:hAnsi="Segoe UI" w:cs="Segoe UI"/>
+          <w:color w:val="1F2328"/>
+          <w:sz w:val="24"/>
+          <w:szCs w:val="24"/>
+          <w:lang w:eastAsia="es-AR"/>
+        </w:rPr>
+        <w:t xml:space="preserve"> y </w:t>
+      </w:r>
+      <w:r>
+        <w:rPr>
+          <w:rFonts w:ascii="Segoe UI" w:hAnsi="Segoe UI" w:cs="Segoe UI"/>
+          <w:color w:val="202124"/>
+          <w:sz w:val="24"/>
+          <w:szCs w:val="24"/>
+          <w:shd w:val="clear" w:color="auto" w:fill="FFFFFF"/>
+        </w:rPr>
+        <w:t>#868686</w:t>
+      </w:r>
+      <w:r>
+        <w:rPr>
+          <w:rFonts w:ascii="Segoe UI" w:eastAsia="Times New Roman" w:hAnsi="Segoe UI" w:cs="Segoe UI"/>
+          <w:color w:val="1F2328"/>
+          <w:sz w:val="24"/>
+          <w:szCs w:val="24"/>
+          <w:lang w:eastAsia="es-AR"/>
+        </w:rPr>
+        <w:t xml:space="preserve"> Y </w:t>
+      </w:r>
+      <w:r>
+        <w:rPr>
+          <w:rFonts w:ascii="Segoe UI" w:hAnsi="Segoe UI" w:cs="Segoe UI"/>
+          <w:color w:val="202124"/>
+          <w:sz w:val="24"/>
+          <w:szCs w:val="24"/>
+          <w:shd w:val="clear" w:color="auto" w:fill="FFFFFF"/>
+        </w:rPr>
+        <w:t>#444</w:t>
+      </w:r>
+      <w:r>
+        <w:rPr>
+          <w:rFonts w:ascii="Segoe UI" w:eastAsia="Times New Roman" w:hAnsi="Segoe UI" w:cs="Segoe UI"/>
+          <w:color w:val="1F2328"/>
+          <w:sz w:val="24"/>
+          <w:szCs w:val="24"/>
+          <w:lang w:eastAsia="es-AR"/>
+        </w:rPr>
+        <w:t>. </w:t>
       </w:r>
     </w:p>
     <w:p>
@@ -612,7 +830,50 @@
           <w:szCs w:val="24"/>
           <w:lang w:eastAsia="es-AR"/>
         </w:rPr>
-        <w:t>● Tipografía: Fuente informativa para una legibilidad óptima.</w:t>
+        <w:lastRenderedPageBreak/>
+        <w:t xml:space="preserve">● </w:t>
+      </w:r>
+      <w:r>
+        <w:rPr>
+          <w:rFonts w:ascii="Segoe UI" w:eastAsia="Times New Roman" w:hAnsi="Segoe UI" w:cs="Segoe UI"/>
+          <w:color w:val="1F2328"/>
+          <w:sz w:val="24"/>
+          <w:szCs w:val="24"/>
+          <w:lang w:eastAsia="es-AR"/>
+        </w:rPr>
+        <w:t>Fuente</w:t>
+      </w:r>
+      <w:r>
+        <w:rPr>
+          <w:rFonts w:ascii="Segoe UI" w:eastAsia="Times New Roman" w:hAnsi="Segoe UI" w:cs="Segoe UI"/>
+          <w:color w:val="1F2328"/>
+          <w:sz w:val="24"/>
+          <w:szCs w:val="24"/>
+          <w:lang w:eastAsia="es-AR"/>
+        </w:rPr>
+        <w:t xml:space="preserve">: </w:t>
+      </w:r>
+      <w:r>
+        <w:rPr>
+          <w:rStyle w:val="value"/>
+          <w:rFonts w:ascii="Segoe UI" w:hAnsi="Segoe UI" w:cs="Segoe UI"/>
+          <w:color w:val="202124"/>
+          <w:sz w:val="24"/>
+          <w:szCs w:val="24"/>
+          <w:shd w:val="clear" w:color="auto" w:fill="FFFFFF"/>
+        </w:rPr>
+        <w:t>Poppins, sans-serif</w:t>
+      </w:r>
+      <w:r>
+        <w:rPr>
+          <w:rStyle w:val="styles-semicolon"/>
+          <w:rFonts w:ascii="Segoe UI" w:hAnsi="Segoe UI" w:cs="Segoe UI"/>
+          <w:color w:val="202124"/>
+          <w:sz w:val="24"/>
+          <w:szCs w:val="24"/>
+          <w:shd w:val="clear" w:color="auto" w:fill="FFFFFF"/>
+        </w:rPr>
+        <w:t>;</w:t>
       </w:r>
     </w:p>
     <w:p>
@@ -653,7 +914,6 @@
           <w:szCs w:val="24"/>
           <w:lang w:eastAsia="es-AR"/>
         </w:rPr>
-        <w:lastRenderedPageBreak/>
         <w:t xml:space="preserve">Contenido y Funcionalidades: </w:t>
       </w:r>
     </w:p>
@@ -678,7 +938,47 @@
           <w:szCs w:val="24"/>
           <w:lang w:eastAsia="es-AR"/>
         </w:rPr>
-        <w:t>● Contenido: Textos informativos, imágenes de viajes a realizar, reseñas de nuestros clientes. </w:t>
+        <w:t xml:space="preserve">● Contenido: Textos informativos, </w:t>
+      </w:r>
+      <w:r>
+        <w:rPr>
+          <w:rFonts w:ascii="Segoe UI" w:eastAsia="Times New Roman" w:hAnsi="Segoe UI" w:cs="Segoe UI"/>
+          <w:color w:val="1F2328"/>
+          <w:sz w:val="24"/>
+          <w:szCs w:val="24"/>
+          <w:lang w:eastAsia="es-AR"/>
+        </w:rPr>
+        <w:t>cards</w:t>
+      </w:r>
+      <w:r>
+        <w:rPr>
+          <w:rFonts w:ascii="Segoe UI" w:eastAsia="Times New Roman" w:hAnsi="Segoe UI" w:cs="Segoe UI"/>
+          <w:color w:val="1F2328"/>
+          <w:sz w:val="24"/>
+          <w:szCs w:val="24"/>
+          <w:lang w:eastAsia="es-AR"/>
+        </w:rPr>
+        <w:t xml:space="preserve"> de viajes a realizar, reseñas de nuestros clientes</w:t>
+      </w:r>
+      <w:r>
+        <w:rPr>
+          <w:rFonts w:ascii="Segoe UI" w:eastAsia="Times New Roman" w:hAnsi="Segoe UI" w:cs="Segoe UI"/>
+          <w:color w:val="1F2328"/>
+          <w:sz w:val="24"/>
+          <w:szCs w:val="24"/>
+          <w:lang w:eastAsia="es-AR"/>
+        </w:rPr>
+        <w:t>, API del clima, noticias</w:t>
+      </w:r>
+      <w:r>
+        <w:rPr>
+          <w:rFonts w:ascii="Segoe UI" w:eastAsia="Times New Roman" w:hAnsi="Segoe UI" w:cs="Segoe UI"/>
+          <w:color w:val="1F2328"/>
+          <w:sz w:val="24"/>
+          <w:szCs w:val="24"/>
+          <w:lang w:eastAsia="es-AR"/>
+        </w:rPr>
+        <w:t>. </w:t>
       </w:r>
     </w:p>
     <w:p>
@@ -702,29 +1002,7 @@
           <w:szCs w:val="24"/>
           <w:lang w:eastAsia="es-AR"/>
         </w:rPr>
-        <w:t xml:space="preserve">● Funcionalidades: Formulario de contacto funcional con </w:t>
-      </w:r>
-      <w:proofErr w:type="spellStart"/>
-      <w:r>
-        <w:rPr>
-          <w:rFonts w:ascii="Segoe UI" w:eastAsia="Times New Roman" w:hAnsi="Segoe UI" w:cs="Segoe UI"/>
-          <w:color w:val="1F2328"/>
-          <w:sz w:val="24"/>
-          <w:szCs w:val="24"/>
-          <w:lang w:eastAsia="es-AR"/>
-        </w:rPr>
-        <w:t>Formspree</w:t>
-      </w:r>
-      <w:proofErr w:type="spellEnd"/>
-      <w:r>
-        <w:rPr>
-          <w:rFonts w:ascii="Segoe UI" w:eastAsia="Times New Roman" w:hAnsi="Segoe UI" w:cs="Segoe UI"/>
-          <w:color w:val="1F2328"/>
-          <w:sz w:val="24"/>
-          <w:szCs w:val="24"/>
-          <w:lang w:eastAsia="es-AR"/>
-        </w:rPr>
-        <w:t>, búsqueda interna, suscripción al blog.</w:t>
+        <w:t>● Funcionalidades: Formulario de contacto funcional con Formspree, búsqueda interna, suscripción al blog.</w:t>
       </w:r>
     </w:p>
     <w:p>
@@ -795,7 +1073,27 @@
           <w:szCs w:val="24"/>
           <w:lang w:eastAsia="es-AR"/>
         </w:rPr>
-        <w:t>(salidas grupales), Valentina</w:t>
+        <w:t>(salidas grupales</w:t>
+      </w:r>
+      <w:r>
+        <w:rPr>
+          <w:rFonts w:ascii="Segoe UI" w:eastAsia="Times New Roman" w:hAnsi="Segoe UI" w:cs="Segoe UI"/>
+          <w:color w:val="1F2328"/>
+          <w:sz w:val="24"/>
+          <w:szCs w:val="24"/>
+          <w:lang w:eastAsia="es-AR"/>
+        </w:rPr>
+        <w:t>, API clima</w:t>
+      </w:r>
+      <w:r>
+        <w:rPr>
+          <w:rFonts w:ascii="Segoe UI" w:eastAsia="Times New Roman" w:hAnsi="Segoe UI" w:cs="Segoe UI"/>
+          <w:color w:val="1F2328"/>
+          <w:sz w:val="24"/>
+          <w:szCs w:val="24"/>
+          <w:lang w:eastAsia="es-AR"/>
+        </w:rPr>
+        <w:t>), Valentina</w:t>
       </w:r>
       <w:r>
         <w:rPr>
@@ -815,41 +1113,7 @@
           <w:szCs w:val="24"/>
           <w:lang w:eastAsia="es-AR"/>
         </w:rPr>
-        <w:t>(pie de página</w:t>
-      </w:r>
-      <w:proofErr w:type="gramStart"/>
-      <w:r>
-        <w:rPr>
-          <w:rFonts w:ascii="Segoe UI" w:eastAsia="Times New Roman" w:hAnsi="Segoe UI" w:cs="Segoe UI"/>
-          <w:color w:val="1F2328"/>
-          <w:sz w:val="24"/>
-          <w:szCs w:val="24"/>
-          <w:lang w:eastAsia="es-AR"/>
-        </w:rPr>
-        <w:t>) ,</w:t>
-      </w:r>
-      <w:proofErr w:type="spellStart"/>
-      <w:proofErr w:type="gramEnd"/>
-      <w:r>
-        <w:rPr>
-          <w:rFonts w:ascii="Segoe UI" w:eastAsia="Times New Roman" w:hAnsi="Segoe UI" w:cs="Segoe UI"/>
-          <w:color w:val="1F2328"/>
-          <w:sz w:val="24"/>
-          <w:szCs w:val="24"/>
-          <w:lang w:eastAsia="es-AR"/>
-        </w:rPr>
-        <w:t>Iriel</w:t>
-      </w:r>
-      <w:proofErr w:type="spellEnd"/>
-      <w:r>
-        <w:rPr>
-          <w:rFonts w:ascii="Segoe UI" w:eastAsia="Times New Roman" w:hAnsi="Segoe UI" w:cs="Segoe UI"/>
-          <w:color w:val="1F2328"/>
-          <w:sz w:val="24"/>
-          <w:szCs w:val="24"/>
-          <w:lang w:eastAsia="es-AR"/>
-        </w:rPr>
-        <w:t xml:space="preserve"> Cristian</w:t>
+        <w:t>(pie de página) ,Iriel Cristian</w:t>
       </w:r>
       <w:r>
         <w:rPr>
@@ -869,7 +1133,7 @@
           <w:szCs w:val="24"/>
           <w:lang w:eastAsia="es-AR"/>
         </w:rPr>
-        <w:t>(formulario con JavaScript</w:t>
+        <w:t>(formulario con JavaScript),</w:t>
       </w:r>
       <w:r>
         <w:rPr>
@@ -889,7 +1153,7 @@
           <w:szCs w:val="24"/>
           <w:lang w:eastAsia="es-AR"/>
         </w:rPr>
-        <w:t>+API),Melanie</w:t>
+        <w:t>Melanie</w:t>
       </w:r>
       <w:r>
         <w:rPr>
@@ -1079,29 +1343,27 @@
           <w:szCs w:val="24"/>
           <w:lang w:eastAsia="es-AR"/>
         </w:rPr>
-        <w:t xml:space="preserve">● Uso de la API de Google </w:t>
-      </w:r>
-      <w:proofErr w:type="spellStart"/>
-      <w:r>
-        <w:rPr>
-          <w:rFonts w:ascii="Segoe UI" w:eastAsia="Times New Roman" w:hAnsi="Segoe UI" w:cs="Segoe UI"/>
-          <w:color w:val="1F2328"/>
-          <w:sz w:val="24"/>
-          <w:szCs w:val="24"/>
-          <w:lang w:eastAsia="es-AR"/>
-        </w:rPr>
-        <w:t>Maps</w:t>
-      </w:r>
-      <w:proofErr w:type="spellEnd"/>
-      <w:r>
-        <w:rPr>
-          <w:rFonts w:ascii="Segoe UI" w:eastAsia="Times New Roman" w:hAnsi="Segoe UI" w:cs="Segoe UI"/>
-          <w:color w:val="1F2328"/>
-          <w:sz w:val="24"/>
-          <w:szCs w:val="24"/>
-          <w:lang w:eastAsia="es-AR"/>
-        </w:rPr>
-        <w:t xml:space="preserve"> para mostrar la ubicación en la página de Inicio. </w:t>
+        <w:t xml:space="preserve">● Uso de la API de </w:t>
+      </w:r>
+      <w:r>
+        <w:rPr>
+          <w:rFonts w:ascii="Segoe UI" w:eastAsia="Times New Roman" w:hAnsi="Segoe UI" w:cs="Segoe UI"/>
+          <w:color w:val="1F2328"/>
+          <w:sz w:val="24"/>
+          <w:szCs w:val="24"/>
+          <w:lang w:eastAsia="es-AR"/>
+        </w:rPr>
+        <w:t xml:space="preserve">OpenWeather - </w:t>
+      </w:r>
+      <w:r>
+        <w:rPr>
+          <w:rFonts w:ascii="Segoe UI" w:eastAsia="Times New Roman" w:hAnsi="Segoe UI" w:cs="Segoe UI"/>
+          <w:color w:val="1F2328"/>
+          <w:sz w:val="24"/>
+          <w:szCs w:val="24"/>
+          <w:lang w:eastAsia="es-AR"/>
+        </w:rPr>
+        <w:t>https://openweathermap.org/api/one-call-3</w:t>
       </w:r>
     </w:p>
     <w:p>
@@ -1125,7 +1387,7 @@
           <w:szCs w:val="24"/>
           <w:lang w:eastAsia="es-AR"/>
         </w:rPr>
-        <w:t>● Integración de ****** para la funcionalidad del formulario de contacto.</w:t>
+        <w:t>● Integración de ***** para la funcionalidad del formulario de contacto.</w:t>
       </w:r>
     </w:p>
     <w:p>
@@ -1176,51 +1438,7 @@
           <w:szCs w:val="24"/>
           <w:lang w:eastAsia="es-AR"/>
         </w:rPr>
-        <w:t xml:space="preserve">● </w:t>
-      </w:r>
-      <w:r>
-        <w:rPr>
-          <w:rFonts w:ascii="Segoe UI" w:eastAsia="Times New Roman" w:hAnsi="Segoe UI" w:cs="Segoe UI"/>
-          <w:color w:val="1F2328"/>
-          <w:sz w:val="24"/>
-          <w:szCs w:val="24"/>
-          <w:lang w:eastAsia="es-AR"/>
-        </w:rPr>
-        <w:t xml:space="preserve">Chat en vivo: Agregar la función de </w:t>
-      </w:r>
-      <w:proofErr w:type="spellStart"/>
-      <w:r>
-        <w:rPr>
-          <w:rFonts w:ascii="Segoe UI" w:eastAsia="Times New Roman" w:hAnsi="Segoe UI" w:cs="Segoe UI"/>
-          <w:color w:val="1F2328"/>
-          <w:sz w:val="24"/>
-          <w:szCs w:val="24"/>
-          <w:lang w:eastAsia="es-AR"/>
-        </w:rPr>
-        <w:t>W</w:t>
-      </w:r>
-      <w:bookmarkStart w:id="0" w:name="_GoBack"/>
-      <w:bookmarkEnd w:id="0"/>
-      <w:r>
-        <w:rPr>
-          <w:rFonts w:ascii="Segoe UI" w:eastAsia="Times New Roman" w:hAnsi="Segoe UI" w:cs="Segoe UI"/>
-          <w:color w:val="1F2328"/>
-          <w:sz w:val="24"/>
-          <w:szCs w:val="24"/>
-          <w:lang w:eastAsia="es-AR"/>
-        </w:rPr>
-        <w:t>hatsapp</w:t>
-      </w:r>
-      <w:proofErr w:type="spellEnd"/>
-      <w:r>
-        <w:rPr>
-          <w:rFonts w:ascii="Segoe UI" w:eastAsia="Times New Roman" w:hAnsi="Segoe UI" w:cs="Segoe UI"/>
-          <w:color w:val="1F2328"/>
-          <w:sz w:val="24"/>
-          <w:szCs w:val="24"/>
-          <w:lang w:eastAsia="es-AR"/>
-        </w:rPr>
-        <w:t xml:space="preserve"> a la página para brindar atención personalizada en tiempo real.</w:t>
+        <w:t>● Chat en vivo: Agregar la función de Whatsapp a la página para brindar atención personalizada en tiempo real.</w:t>
       </w:r>
     </w:p>
     <w:p>
@@ -1244,17 +1462,7 @@
           <w:szCs w:val="24"/>
           <w:lang w:eastAsia="es-AR"/>
         </w:rPr>
-        <w:t xml:space="preserve">● </w:t>
-      </w:r>
-      <w:r>
-        <w:rPr>
-          <w:rFonts w:ascii="Segoe UI" w:eastAsia="Times New Roman" w:hAnsi="Segoe UI" w:cs="Segoe UI"/>
-          <w:color w:val="1F2328"/>
-          <w:sz w:val="24"/>
-          <w:szCs w:val="24"/>
-          <w:lang w:eastAsia="es-AR"/>
-        </w:rPr>
-        <w:t>Formas de pago: Permitir realizar pagos parciales o completos a través de plataforma como Mercado Pago.</w:t>
+        <w:t>● Formas de pago: Permitir realizar pagos parciales o completos a través de plataforma como Mercado Pago.</w:t>
       </w:r>
     </w:p>
     <w:p>
@@ -1278,17 +1486,7 @@
           <w:szCs w:val="24"/>
           <w:lang w:eastAsia="es-AR"/>
         </w:rPr>
-        <w:t xml:space="preserve">● </w:t>
-      </w:r>
-      <w:r>
-        <w:rPr>
-          <w:rFonts w:ascii="Segoe UI" w:eastAsia="Times New Roman" w:hAnsi="Segoe UI" w:cs="Segoe UI"/>
-          <w:color w:val="1F2328"/>
-          <w:sz w:val="24"/>
-          <w:szCs w:val="24"/>
-          <w:lang w:eastAsia="es-AR"/>
-        </w:rPr>
-        <w:t>Calendario de Próximas Salidas: Ver disponibilidad en línea, poder mostrar salidas a eventos especiales.</w:t>
+        <w:t>● Calendario de Próximas Salidas: Ver disponibilidad en línea, poder mostrar salidas a eventos especiales.</w:t>
       </w:r>
     </w:p>
     <w:p>
@@ -1349,7 +1547,17 @@
           <w:szCs w:val="24"/>
           <w:lang w:eastAsia="es-AR"/>
         </w:rPr>
-        <w:t>● Correo electrónico del Representante: *****************</w:t>
+        <w:t xml:space="preserve">● Correo electrónico del Representante: </w:t>
+      </w:r>
+      <w:r>
+        <w:rPr>
+          <w:rFonts w:ascii="Segoe UI" w:eastAsia="Times New Roman" w:hAnsi="Segoe UI" w:cs="Segoe UI"/>
+          <w:color w:val="1F2328"/>
+          <w:sz w:val="24"/>
+          <w:szCs w:val="24"/>
+          <w:lang w:eastAsia="es-AR"/>
+        </w:rPr>
+        <w:t>uriel.solnik@gmail.com</w:t>
       </w:r>
     </w:p>
     <w:p>
@@ -1376,6 +1584,7 @@
           <w:szCs w:val="24"/>
           <w:lang w:eastAsia="es-AR"/>
         </w:rPr>
+        <w:lastRenderedPageBreak/>
         <w:t xml:space="preserve">Fecha de Entrega: </w:t>
       </w:r>
     </w:p>
@@ -1412,7 +1621,6 @@
         </w:rPr>
         <w:t xml:space="preserve">● </w:t>
       </w:r>
-      <w:proofErr w:type="gramStart"/>
       <w:r>
         <w:rPr>
           <w:rFonts w:ascii="Segoe UI" w:eastAsia="Times New Roman" w:hAnsi="Segoe UI" w:cs="Segoe UI"/>
@@ -1431,18 +1639,7 @@
           <w:szCs w:val="24"/>
           <w:lang w:eastAsia="es-AR"/>
         </w:rPr>
-        <w:t>omingo</w:t>
-      </w:r>
-      <w:proofErr w:type="gramEnd"/>
-      <w:r>
-        <w:rPr>
-          <w:rFonts w:ascii="Segoe UI" w:eastAsia="Times New Roman" w:hAnsi="Segoe UI" w:cs="Segoe UI"/>
-          <w:color w:val="1F2328"/>
-          <w:sz w:val="24"/>
-          <w:szCs w:val="24"/>
-          <w:lang w:eastAsia="es-AR"/>
-        </w:rPr>
-        <w:t xml:space="preserve"> 22 de octubre 2023, informado por Profesor.</w:t>
+        <w:t>omingo 22 de octubre 2023, informado por Profesor.</w:t>
       </w:r>
     </w:p>
     <w:sectPr>
@@ -1456,8 +1653,8 @@
 </file>
 
 <file path=word/numbering.xml><?xml version="1.0" encoding="utf-8"?>
-<w:numbering xmlns:wpc="http://schemas.microsoft.com/office/word/2010/wordprocessingCanvas" xmlns:mc="http://schemas.openxmlformats.org/markup-compatibility/2006" xmlns:o="urn:schemas-microsoft-com:office:office" xmlns:r="http://schemas.openxmlformats.org/officeDocument/2006/relationships" xmlns:m="http://schemas.openxmlformats.org/officeDocument/2006/math" xmlns:v="urn:schemas-microsoft-com:vml" xmlns:wp14="http://schemas.microsoft.com/office/word/2010/wordprocessingDrawing" xmlns:wp="http://schemas.openxmlformats.org/drawingml/2006/wordprocessingDrawing" xmlns:w10="urn:schemas-microsoft-com:office:word" xmlns:w="http://schemas.openxmlformats.org/wordprocessingml/2006/main" xmlns:w14="http://schemas.microsoft.com/office/word/2010/wordml" xmlns:w15="http://schemas.microsoft.com/office/word/2012/wordml" xmlns:wpg="http://schemas.microsoft.com/office/word/2010/wordprocessingGroup" xmlns:wpi="http://schemas.microsoft.com/office/word/2010/wordprocessingInk" xmlns:wne="http://schemas.microsoft.com/office/word/2006/wordml" xmlns:wps="http://schemas.microsoft.com/office/word/2010/wordprocessingShape" mc:Ignorable="w14 w15 wp14">
-  <w:abstractNum w:abstractNumId="0">
+<w:numbering xmlns:wpc="http://schemas.microsoft.com/office/word/2010/wordprocessingCanvas" xmlns:cx="http://schemas.microsoft.com/office/drawing/2014/chartex" xmlns:cx1="http://schemas.microsoft.com/office/drawing/2015/9/8/chartex" xmlns:cx2="http://schemas.microsoft.com/office/drawing/2015/10/21/chartex" xmlns:cx3="http://schemas.microsoft.com/office/drawing/2016/5/9/chartex" xmlns:cx4="http://schemas.microsoft.com/office/drawing/2016/5/10/chartex" xmlns:cx5="http://schemas.microsoft.com/office/drawing/2016/5/11/chartex" xmlns:cx6="http://schemas.microsoft.com/office/drawing/2016/5/12/chartex" xmlns:cx7="http://schemas.microsoft.com/office/drawing/2016/5/13/chartex" xmlns:cx8="http://schemas.microsoft.com/office/drawing/2016/5/14/chartex" xmlns:mc="http://schemas.openxmlformats.org/markup-compatibility/2006" xmlns:aink="http://schemas.microsoft.com/office/drawing/2016/ink" xmlns:am3d="http://schemas.microsoft.com/office/drawing/2017/model3d" xmlns:o="urn:schemas-microsoft-com:office:office" xmlns:oel="http://schemas.microsoft.com/office/2019/extlst" xmlns:r="http://schemas.openxmlformats.org/officeDocument/2006/relationships" xmlns:m="http://schemas.openxmlformats.org/officeDocument/2006/math" xmlns:v="urn:schemas-microsoft-com:vml" xmlns:wp14="http://schemas.microsoft.com/office/word/2010/wordprocessingDrawing" xmlns:wp="http://schemas.openxmlformats.org/drawingml/2006/wordprocessingDrawing" xmlns:w10="urn:schemas-microsoft-com:office:word" xmlns:w="http://schemas.openxmlformats.org/wordprocessingml/2006/main" xmlns:w14="http://schemas.microsoft.com/office/word/2010/wordml" xmlns:w15="http://schemas.microsoft.com/office/word/2012/wordml" xmlns:w16cex="http://schemas.microsoft.com/office/word/2018/wordml/cex" xmlns:w16cid="http://schemas.microsoft.com/office/word/2016/wordml/cid" xmlns:w16="http://schemas.microsoft.com/office/word/2018/wordml" xmlns:w16sdtdh="http://schemas.microsoft.com/office/word/2020/wordml/sdtdatahash" xmlns:w16se="http://schemas.microsoft.com/office/word/2015/wordml/symex" xmlns:wpg="http://schemas.microsoft.com/office/word/2010/wordprocessingGroup" xmlns:wpi="http://schemas.microsoft.com/office/word/2010/wordprocessingInk" xmlns:wne="http://schemas.microsoft.com/office/word/2006/wordml" xmlns:wps="http://schemas.microsoft.com/office/word/2010/wordprocessingShape" mc:Ignorable="w14 w15 w16se w16cid w16 w16cex w16sdtdh wp14">
+  <w:abstractNum w:abstractNumId="0" w15:restartNumberingAfterBreak="0">
     <w:nsid w:val="25351193"/>
     <w:multiLevelType w:val="multilevel"/>
     <w:tmpl w:val="E13EB4FA"/>
@@ -1570,14 +1767,246 @@
       </w:pPr>
     </w:lvl>
   </w:abstractNum>
-  <w:num w:numId="1">
+  <w:abstractNum w:abstractNumId="1" w15:restartNumberingAfterBreak="0">
+    <w:nsid w:val="651E7705"/>
+    <w:multiLevelType w:val="hybridMultilevel"/>
+    <w:tmpl w:val="A7026080"/>
+    <w:lvl w:ilvl="0" w:tplc="2C0A0001">
+      <w:start w:val="1"/>
+      <w:numFmt w:val="bullet"/>
+      <w:lvlText w:val=""/>
+      <w:lvlJc w:val="left"/>
+      <w:pPr>
+        <w:ind w:left="1440" w:hanging="360"/>
+      </w:pPr>
+      <w:rPr>
+        <w:rFonts w:ascii="Symbol" w:hAnsi="Symbol" w:hint="default"/>
+      </w:rPr>
+    </w:lvl>
+    <w:lvl w:ilvl="1" w:tplc="2C0A0003" w:tentative="1">
+      <w:start w:val="1"/>
+      <w:numFmt w:val="bullet"/>
+      <w:lvlText w:val="o"/>
+      <w:lvlJc w:val="left"/>
+      <w:pPr>
+        <w:ind w:left="2160" w:hanging="360"/>
+      </w:pPr>
+      <w:rPr>
+        <w:rFonts w:ascii="Courier New" w:hAnsi="Courier New" w:cs="Courier New" w:hint="default"/>
+      </w:rPr>
+    </w:lvl>
+    <w:lvl w:ilvl="2" w:tplc="2C0A0005" w:tentative="1">
+      <w:start w:val="1"/>
+      <w:numFmt w:val="bullet"/>
+      <w:lvlText w:val=""/>
+      <w:lvlJc w:val="left"/>
+      <w:pPr>
+        <w:ind w:left="2880" w:hanging="360"/>
+      </w:pPr>
+      <w:rPr>
+        <w:rFonts w:ascii="Wingdings" w:hAnsi="Wingdings" w:hint="default"/>
+      </w:rPr>
+    </w:lvl>
+    <w:lvl w:ilvl="3" w:tplc="2C0A0001" w:tentative="1">
+      <w:start w:val="1"/>
+      <w:numFmt w:val="bullet"/>
+      <w:lvlText w:val=""/>
+      <w:lvlJc w:val="left"/>
+      <w:pPr>
+        <w:ind w:left="3600" w:hanging="360"/>
+      </w:pPr>
+      <w:rPr>
+        <w:rFonts w:ascii="Symbol" w:hAnsi="Symbol" w:hint="default"/>
+      </w:rPr>
+    </w:lvl>
+    <w:lvl w:ilvl="4" w:tplc="2C0A0003" w:tentative="1">
+      <w:start w:val="1"/>
+      <w:numFmt w:val="bullet"/>
+      <w:lvlText w:val="o"/>
+      <w:lvlJc w:val="left"/>
+      <w:pPr>
+        <w:ind w:left="4320" w:hanging="360"/>
+      </w:pPr>
+      <w:rPr>
+        <w:rFonts w:ascii="Courier New" w:hAnsi="Courier New" w:cs="Courier New" w:hint="default"/>
+      </w:rPr>
+    </w:lvl>
+    <w:lvl w:ilvl="5" w:tplc="2C0A0005" w:tentative="1">
+      <w:start w:val="1"/>
+      <w:numFmt w:val="bullet"/>
+      <w:lvlText w:val=""/>
+      <w:lvlJc w:val="left"/>
+      <w:pPr>
+        <w:ind w:left="5040" w:hanging="360"/>
+      </w:pPr>
+      <w:rPr>
+        <w:rFonts w:ascii="Wingdings" w:hAnsi="Wingdings" w:hint="default"/>
+      </w:rPr>
+    </w:lvl>
+    <w:lvl w:ilvl="6" w:tplc="2C0A0001" w:tentative="1">
+      <w:start w:val="1"/>
+      <w:numFmt w:val="bullet"/>
+      <w:lvlText w:val=""/>
+      <w:lvlJc w:val="left"/>
+      <w:pPr>
+        <w:ind w:left="5760" w:hanging="360"/>
+      </w:pPr>
+      <w:rPr>
+        <w:rFonts w:ascii="Symbol" w:hAnsi="Symbol" w:hint="default"/>
+      </w:rPr>
+    </w:lvl>
+    <w:lvl w:ilvl="7" w:tplc="2C0A0003" w:tentative="1">
+      <w:start w:val="1"/>
+      <w:numFmt w:val="bullet"/>
+      <w:lvlText w:val="o"/>
+      <w:lvlJc w:val="left"/>
+      <w:pPr>
+        <w:ind w:left="6480" w:hanging="360"/>
+      </w:pPr>
+      <w:rPr>
+        <w:rFonts w:ascii="Courier New" w:hAnsi="Courier New" w:cs="Courier New" w:hint="default"/>
+      </w:rPr>
+    </w:lvl>
+    <w:lvl w:ilvl="8" w:tplc="2C0A0005" w:tentative="1">
+      <w:start w:val="1"/>
+      <w:numFmt w:val="bullet"/>
+      <w:lvlText w:val=""/>
+      <w:lvlJc w:val="left"/>
+      <w:pPr>
+        <w:ind w:left="7200" w:hanging="360"/>
+      </w:pPr>
+      <w:rPr>
+        <w:rFonts w:ascii="Wingdings" w:hAnsi="Wingdings" w:hint="default"/>
+      </w:rPr>
+    </w:lvl>
+  </w:abstractNum>
+  <w:abstractNum w:abstractNumId="2" w15:restartNumberingAfterBreak="0">
+    <w:nsid w:val="6E40698D"/>
+    <w:multiLevelType w:val="hybridMultilevel"/>
+    <w:tmpl w:val="23A84C36"/>
+    <w:lvl w:ilvl="0" w:tplc="2C0A0001">
+      <w:start w:val="1"/>
+      <w:numFmt w:val="bullet"/>
+      <w:lvlText w:val=""/>
+      <w:lvlJc w:val="left"/>
+      <w:pPr>
+        <w:ind w:left="1647" w:hanging="360"/>
+      </w:pPr>
+      <w:rPr>
+        <w:rFonts w:ascii="Symbol" w:hAnsi="Symbol" w:hint="default"/>
+      </w:rPr>
+    </w:lvl>
+    <w:lvl w:ilvl="1" w:tplc="2C0A0003" w:tentative="1">
+      <w:start w:val="1"/>
+      <w:numFmt w:val="bullet"/>
+      <w:lvlText w:val="o"/>
+      <w:lvlJc w:val="left"/>
+      <w:pPr>
+        <w:ind w:left="2367" w:hanging="360"/>
+      </w:pPr>
+      <w:rPr>
+        <w:rFonts w:ascii="Courier New" w:hAnsi="Courier New" w:cs="Courier New" w:hint="default"/>
+      </w:rPr>
+    </w:lvl>
+    <w:lvl w:ilvl="2" w:tplc="2C0A0005" w:tentative="1">
+      <w:start w:val="1"/>
+      <w:numFmt w:val="bullet"/>
+      <w:lvlText w:val=""/>
+      <w:lvlJc w:val="left"/>
+      <w:pPr>
+        <w:ind w:left="3087" w:hanging="360"/>
+      </w:pPr>
+      <w:rPr>
+        <w:rFonts w:ascii="Wingdings" w:hAnsi="Wingdings" w:hint="default"/>
+      </w:rPr>
+    </w:lvl>
+    <w:lvl w:ilvl="3" w:tplc="2C0A0001" w:tentative="1">
+      <w:start w:val="1"/>
+      <w:numFmt w:val="bullet"/>
+      <w:lvlText w:val=""/>
+      <w:lvlJc w:val="left"/>
+      <w:pPr>
+        <w:ind w:left="3807" w:hanging="360"/>
+      </w:pPr>
+      <w:rPr>
+        <w:rFonts w:ascii="Symbol" w:hAnsi="Symbol" w:hint="default"/>
+      </w:rPr>
+    </w:lvl>
+    <w:lvl w:ilvl="4" w:tplc="2C0A0003" w:tentative="1">
+      <w:start w:val="1"/>
+      <w:numFmt w:val="bullet"/>
+      <w:lvlText w:val="o"/>
+      <w:lvlJc w:val="left"/>
+      <w:pPr>
+        <w:ind w:left="4527" w:hanging="360"/>
+      </w:pPr>
+      <w:rPr>
+        <w:rFonts w:ascii="Courier New" w:hAnsi="Courier New" w:cs="Courier New" w:hint="default"/>
+      </w:rPr>
+    </w:lvl>
+    <w:lvl w:ilvl="5" w:tplc="2C0A0005" w:tentative="1">
+      <w:start w:val="1"/>
+      <w:numFmt w:val="bullet"/>
+      <w:lvlText w:val=""/>
+      <w:lvlJc w:val="left"/>
+      <w:pPr>
+        <w:ind w:left="5247" w:hanging="360"/>
+      </w:pPr>
+      <w:rPr>
+        <w:rFonts w:ascii="Wingdings" w:hAnsi="Wingdings" w:hint="default"/>
+      </w:rPr>
+    </w:lvl>
+    <w:lvl w:ilvl="6" w:tplc="2C0A0001" w:tentative="1">
+      <w:start w:val="1"/>
+      <w:numFmt w:val="bullet"/>
+      <w:lvlText w:val=""/>
+      <w:lvlJc w:val="left"/>
+      <w:pPr>
+        <w:ind w:left="5967" w:hanging="360"/>
+      </w:pPr>
+      <w:rPr>
+        <w:rFonts w:ascii="Symbol" w:hAnsi="Symbol" w:hint="default"/>
+      </w:rPr>
+    </w:lvl>
+    <w:lvl w:ilvl="7" w:tplc="2C0A0003" w:tentative="1">
+      <w:start w:val="1"/>
+      <w:numFmt w:val="bullet"/>
+      <w:lvlText w:val="o"/>
+      <w:lvlJc w:val="left"/>
+      <w:pPr>
+        <w:ind w:left="6687" w:hanging="360"/>
+      </w:pPr>
+      <w:rPr>
+        <w:rFonts w:ascii="Courier New" w:hAnsi="Courier New" w:cs="Courier New" w:hint="default"/>
+      </w:rPr>
+    </w:lvl>
+    <w:lvl w:ilvl="8" w:tplc="2C0A0005" w:tentative="1">
+      <w:start w:val="1"/>
+      <w:numFmt w:val="bullet"/>
+      <w:lvlText w:val=""/>
+      <w:lvlJc w:val="left"/>
+      <w:pPr>
+        <w:ind w:left="7407" w:hanging="360"/>
+      </w:pPr>
+      <w:rPr>
+        <w:rFonts w:ascii="Wingdings" w:hAnsi="Wingdings" w:hint="default"/>
+      </w:rPr>
+    </w:lvl>
+  </w:abstractNum>
+  <w:num w:numId="1" w16cid:durableId="236794623">
     <w:abstractNumId w:val="0"/>
+  </w:num>
+  <w:num w:numId="2" w16cid:durableId="1127314058">
+    <w:abstractNumId w:val="1"/>
+  </w:num>
+  <w:num w:numId="3" w16cid:durableId="1005015187">
+    <w:abstractNumId w:val="2"/>
   </w:num>
 </w:numbering>
 </file>
 
 <file path=word/styles.xml><?xml version="1.0" encoding="utf-8"?>
-<w:styles xmlns:mc="http://schemas.openxmlformats.org/markup-compatibility/2006" xmlns:r="http://schemas.openxmlformats.org/officeDocument/2006/relationships" xmlns:w="http://schemas.openxmlformats.org/wordprocessingml/2006/main" xmlns:w14="http://schemas.microsoft.com/office/word/2010/wordml" xmlns:w15="http://schemas.microsoft.com/office/word/2012/wordml" mc:Ignorable="w14 w15">
+<w:styles xmlns:mc="http://schemas.openxmlformats.org/markup-compatibility/2006" xmlns:r="http://schemas.openxmlformats.org/officeDocument/2006/relationships" xmlns:w="http://schemas.openxmlformats.org/wordprocessingml/2006/main" xmlns:w14="http://schemas.microsoft.com/office/word/2010/wordml" xmlns:w15="http://schemas.microsoft.com/office/word/2012/wordml" xmlns:w16cex="http://schemas.microsoft.com/office/word/2018/wordml/cex" xmlns:w16cid="http://schemas.microsoft.com/office/word/2016/wordml/cid" xmlns:w16="http://schemas.microsoft.com/office/word/2018/wordml" xmlns:w16sdtdh="http://schemas.microsoft.com/office/word/2020/wordml/sdtdatahash" xmlns:w16se="http://schemas.microsoft.com/office/word/2015/wordml/symex" mc:Ignorable="w14 w15 w16se w16cid w16 w16cex w16sdtdh">
   <w:docDefaults>
     <w:rPrDefault>
       <w:rPr>
@@ -1593,7 +2022,7 @@
       </w:pPr>
     </w:pPrDefault>
   </w:docDefaults>
-  <w:latentStyles w:defLockedState="0" w:defUIPriority="99" w:defSemiHidden="0" w:defUnhideWhenUsed="0" w:defQFormat="0" w:count="371">
+  <w:latentStyles w:defLockedState="0" w:defUIPriority="99" w:defSemiHidden="0" w:defUnhideWhenUsed="0" w:defQFormat="0" w:count="376">
     <w:lsdException w:name="Normal" w:uiPriority="0" w:qFormat="1"/>
     <w:lsdException w:name="heading 1" w:uiPriority="9" w:qFormat="1"/>
     <w:lsdException w:name="heading 2" w:semiHidden="1" w:uiPriority="9" w:unhideWhenUsed="1" w:qFormat="1"/>
@@ -1965,6 +2394,11 @@
     <w:lsdException w:name="List Table 5 Dark Accent 6" w:uiPriority="50"/>
     <w:lsdException w:name="List Table 6 Colorful Accent 6" w:uiPriority="51"/>
     <w:lsdException w:name="List Table 7 Colorful Accent 6" w:uiPriority="52"/>
+    <w:lsdException w:name="Mention" w:semiHidden="1" w:unhideWhenUsed="1"/>
+    <w:lsdException w:name="Smart Hyperlink" w:semiHidden="1" w:unhideWhenUsed="1"/>
+    <w:lsdException w:name="Hashtag" w:semiHidden="1" w:unhideWhenUsed="1"/>
+    <w:lsdException w:name="Unresolved Mention" w:semiHidden="1" w:unhideWhenUsed="1"/>
+    <w:lsdException w:name="Smart Link" w:semiHidden="1" w:unhideWhenUsed="1"/>
   </w:latentStyles>
   <w:style w:type="paragraph" w:default="1" w:styleId="Normal">
     <w:name w:val="Normal"/>
@@ -2062,6 +2496,27 @@
       <w:szCs w:val="24"/>
       <w:lang w:eastAsia="es-AR"/>
     </w:rPr>
+  </w:style>
+  <w:style w:type="character" w:customStyle="1" w:styleId="value">
+    <w:name w:val="value"/>
+    <w:basedOn w:val="Fuentedeprrafopredeter"/>
+    <w:rsid w:val="00BC1A65"/>
+  </w:style>
+  <w:style w:type="character" w:customStyle="1" w:styleId="styles-semicolon">
+    <w:name w:val="styles-semicolon"/>
+    <w:basedOn w:val="Fuentedeprrafopredeter"/>
+    <w:rsid w:val="00BC1A65"/>
+  </w:style>
+  <w:style w:type="paragraph" w:styleId="Prrafodelista">
+    <w:name w:val="List Paragraph"/>
+    <w:basedOn w:val="Normal"/>
+    <w:uiPriority w:val="34"/>
+    <w:qFormat/>
+    <w:rsid w:val="00CC3A1E"/>
+    <w:pPr>
+      <w:ind w:left="720"/>
+      <w:contextualSpacing/>
+    </w:pPr>
   </w:style>
 </w:styles>
 </file>

</xml_diff>